<commit_message>
To do Liste abgehakt
</commit_message>
<xml_diff>
--- a/To do & Fragen/To do Liste Paper Julia.docx
+++ b/To do & Fragen/To do Liste Paper Julia.docx
@@ -789,7 +789,7 @@
         <w:pStyle w:val="Listenabsatz"/>
         <w:numPr>
           <w:ilvl w:val="0"/>
-          <w:numId w:val="1"/>
+          <w:numId w:val="6"/>
         </w:numPr>
         <w:rPr>
           <w:lang w:val="de-DE"/>
@@ -1101,6 +1101,119 @@
     </w:lvl>
   </w:abstractNum>
   <w:abstractNum w:abstractNumId="2">
+    <w:nsid w:val="28BB3FDA"/>
+    <w:multiLevelType w:val="hybridMultilevel"/>
+    <w:tmpl w:val="91587A6E"/>
+    <w:lvl w:ilvl="0" w:tplc="0407000D">
+      <w:start w:val="1"/>
+      <w:numFmt w:val="bullet"/>
+      <w:lvlText w:val=""/>
+      <w:lvlJc w:val="left"/>
+      <w:pPr>
+        <w:ind w:left="720" w:hanging="360"/>
+      </w:pPr>
+      <w:rPr>
+        <w:rFonts w:ascii="Wingdings" w:hAnsi="Wingdings" w:hint="default"/>
+      </w:rPr>
+    </w:lvl>
+    <w:lvl w:ilvl="1" w:tplc="04090003">
+      <w:start w:val="1"/>
+      <w:numFmt w:val="bullet"/>
+      <w:lvlText w:val="o"/>
+      <w:lvlJc w:val="left"/>
+      <w:pPr>
+        <w:ind w:left="1440" w:hanging="360"/>
+      </w:pPr>
+      <w:rPr>
+        <w:rFonts w:ascii="Courier New" w:hAnsi="Courier New" w:cs="Courier New" w:hint="default"/>
+      </w:rPr>
+    </w:lvl>
+    <w:lvl w:ilvl="2" w:tplc="04090005" w:tentative="1">
+      <w:start w:val="1"/>
+      <w:numFmt w:val="bullet"/>
+      <w:lvlText w:val=""/>
+      <w:lvlJc w:val="left"/>
+      <w:pPr>
+        <w:ind w:left="2160" w:hanging="360"/>
+      </w:pPr>
+      <w:rPr>
+        <w:rFonts w:ascii="Wingdings" w:hAnsi="Wingdings" w:hint="default"/>
+      </w:rPr>
+    </w:lvl>
+    <w:lvl w:ilvl="3" w:tplc="04090001" w:tentative="1">
+      <w:start w:val="1"/>
+      <w:numFmt w:val="bullet"/>
+      <w:lvlText w:val=""/>
+      <w:lvlJc w:val="left"/>
+      <w:pPr>
+        <w:ind w:left="2880" w:hanging="360"/>
+      </w:pPr>
+      <w:rPr>
+        <w:rFonts w:ascii="Symbol" w:hAnsi="Symbol" w:hint="default"/>
+      </w:rPr>
+    </w:lvl>
+    <w:lvl w:ilvl="4" w:tplc="04090003" w:tentative="1">
+      <w:start w:val="1"/>
+      <w:numFmt w:val="bullet"/>
+      <w:lvlText w:val="o"/>
+      <w:lvlJc w:val="left"/>
+      <w:pPr>
+        <w:ind w:left="3600" w:hanging="360"/>
+      </w:pPr>
+      <w:rPr>
+        <w:rFonts w:ascii="Courier New" w:hAnsi="Courier New" w:cs="Courier New" w:hint="default"/>
+      </w:rPr>
+    </w:lvl>
+    <w:lvl w:ilvl="5" w:tplc="04090005" w:tentative="1">
+      <w:start w:val="1"/>
+      <w:numFmt w:val="bullet"/>
+      <w:lvlText w:val=""/>
+      <w:lvlJc w:val="left"/>
+      <w:pPr>
+        <w:ind w:left="4320" w:hanging="360"/>
+      </w:pPr>
+      <w:rPr>
+        <w:rFonts w:ascii="Wingdings" w:hAnsi="Wingdings" w:hint="default"/>
+      </w:rPr>
+    </w:lvl>
+    <w:lvl w:ilvl="6" w:tplc="04090001" w:tentative="1">
+      <w:start w:val="1"/>
+      <w:numFmt w:val="bullet"/>
+      <w:lvlText w:val=""/>
+      <w:lvlJc w:val="left"/>
+      <w:pPr>
+        <w:ind w:left="5040" w:hanging="360"/>
+      </w:pPr>
+      <w:rPr>
+        <w:rFonts w:ascii="Symbol" w:hAnsi="Symbol" w:hint="default"/>
+      </w:rPr>
+    </w:lvl>
+    <w:lvl w:ilvl="7" w:tplc="04090003" w:tentative="1">
+      <w:start w:val="1"/>
+      <w:numFmt w:val="bullet"/>
+      <w:lvlText w:val="o"/>
+      <w:lvlJc w:val="left"/>
+      <w:pPr>
+        <w:ind w:left="5760" w:hanging="360"/>
+      </w:pPr>
+      <w:rPr>
+        <w:rFonts w:ascii="Courier New" w:hAnsi="Courier New" w:cs="Courier New" w:hint="default"/>
+      </w:rPr>
+    </w:lvl>
+    <w:lvl w:ilvl="8" w:tplc="04090005" w:tentative="1">
+      <w:start w:val="1"/>
+      <w:numFmt w:val="bullet"/>
+      <w:lvlText w:val=""/>
+      <w:lvlJc w:val="left"/>
+      <w:pPr>
+        <w:ind w:left="6480" w:hanging="360"/>
+      </w:pPr>
+      <w:rPr>
+        <w:rFonts w:ascii="Wingdings" w:hAnsi="Wingdings" w:hint="default"/>
+      </w:rPr>
+    </w:lvl>
+  </w:abstractNum>
+  <w:abstractNum w:abstractNumId="3">
     <w:nsid w:val="3AE22E79"/>
     <w:multiLevelType w:val="hybridMultilevel"/>
     <w:tmpl w:val="3544F4EE"/>
@@ -1213,7 +1326,7 @@
       </w:rPr>
     </w:lvl>
   </w:abstractNum>
-  <w:abstractNum w:abstractNumId="3">
+  <w:abstractNum w:abstractNumId="4">
     <w:nsid w:val="4A764AE2"/>
     <w:multiLevelType w:val="hybridMultilevel"/>
     <w:tmpl w:val="FB1E5526"/>
@@ -1326,7 +1439,7 @@
       </w:rPr>
     </w:lvl>
   </w:abstractNum>
-  <w:abstractNum w:abstractNumId="4">
+  <w:abstractNum w:abstractNumId="5">
     <w:nsid w:val="749D7634"/>
     <w:multiLevelType w:val="hybridMultilevel"/>
     <w:tmpl w:val="F6FA954A"/>
@@ -1443,16 +1556,19 @@
     <w:abstractNumId w:val="1"/>
   </w:num>
   <w:num w:numId="2">
-    <w:abstractNumId w:val="3"/>
+    <w:abstractNumId w:val="4"/>
   </w:num>
   <w:num w:numId="3">
     <w:abstractNumId w:val="0"/>
   </w:num>
   <w:num w:numId="4">
-    <w:abstractNumId w:val="2"/>
+    <w:abstractNumId w:val="3"/>
   </w:num>
   <w:num w:numId="5">
-    <w:abstractNumId w:val="4"/>
+    <w:abstractNumId w:val="5"/>
+  </w:num>
+  <w:num w:numId="6">
+    <w:abstractNumId w:val="2"/>
   </w:num>
 </w:numbering>
 </file>

</xml_diff>

<commit_message>
update 2 april 3
neue aufgaben
</commit_message>
<xml_diff>
--- a/To do & Fragen/To do Liste Paper Julia.docx
+++ b/To do & Fragen/To do Liste Paper Julia.docx
@@ -875,16 +875,57 @@
         <w:rPr>
           <w:lang w:val="de-DE"/>
         </w:rPr>
-        <w:t>„Eltern nicht fertig“</w:t>
+        <w:t>„Eltern nicht fertig“ Do File fertigstellen</w:t>
+      </w:r>
+    </w:p>
+    <w:p>
+      <w:pPr>
+        <w:pStyle w:val="Listenabsatz"/>
+        <w:numPr>
+          <w:ilvl w:val="0"/>
+          <w:numId w:val="1"/>
+        </w:numPr>
+        <w:rPr>
+          <w:lang w:val="de-DE"/>
+        </w:rPr>
+      </w:pPr>
+      <w:r>
+        <w:rPr>
+          <w:lang w:val="de-DE"/>
+        </w:rPr>
+        <w:lastRenderedPageBreak/>
+        <w:t xml:space="preserve">Im DM Do File </w:t>
+      </w:r>
+      <w:proofErr w:type="spellStart"/>
+      <w:r>
+        <w:rPr>
+          <w:lang w:val="de-DE"/>
+        </w:rPr>
+        <w:t>marital</w:t>
+      </w:r>
+      <w:proofErr w:type="spellEnd"/>
+      <w:r>
+        <w:rPr>
+          <w:lang w:val="de-DE"/>
+        </w:rPr>
+        <w:t xml:space="preserve"> </w:t>
+      </w:r>
+      <w:proofErr w:type="spellStart"/>
+      <w:r>
+        <w:rPr>
+          <w:lang w:val="de-DE"/>
+        </w:rPr>
+        <w:t>status</w:t>
+      </w:r>
+      <w:proofErr w:type="spellEnd"/>
+      <w:r>
+        <w:rPr>
+          <w:lang w:val="de-DE"/>
+        </w:rPr>
+        <w:t xml:space="preserve"> korrigieren</w:t>
       </w:r>
       <w:bookmarkStart w:id="0" w:name="_GoBack"/>
       <w:bookmarkEnd w:id="0"/>
-      <w:r>
-        <w:rPr>
-          <w:lang w:val="de-DE"/>
-        </w:rPr>
-        <w:t xml:space="preserve"> Do File fertigstellen</w:t>
-      </w:r>
     </w:p>
     <w:sectPr>
       <w:pgSz w:w="12240" w:h="15840"/>

</xml_diff>

<commit_message>
neuer code + to do
aktualisierung
</commit_message>
<xml_diff>
--- a/To do & Fragen/To do Liste Paper Julia.docx
+++ b/To do & Fragen/To do Liste Paper Julia.docx
@@ -924,8 +924,156 @@
         </w:rPr>
         <w:t xml:space="preserve"> korrigieren</w:t>
       </w:r>
+    </w:p>
+    <w:p>
+      <w:pPr>
+        <w:pStyle w:val="Listenabsatz"/>
+        <w:numPr>
+          <w:ilvl w:val="0"/>
+          <w:numId w:val="1"/>
+        </w:numPr>
+        <w:rPr>
+          <w:lang w:val="de-DE"/>
+        </w:rPr>
+      </w:pPr>
+      <w:r>
+        <w:rPr>
+          <w:lang w:val="de-DE"/>
+        </w:rPr>
+        <w:t xml:space="preserve">Datensatz </w:t>
+      </w:r>
+      <w:proofErr w:type="spellStart"/>
+      <w:r>
+        <w:rPr>
+          <w:lang w:val="de-DE"/>
+        </w:rPr>
+        <w:t>gv_children</w:t>
+      </w:r>
+      <w:proofErr w:type="spellEnd"/>
+      <w:r>
+        <w:rPr>
+          <w:lang w:val="de-DE"/>
+        </w:rPr>
+        <w:t xml:space="preserve">: Financial </w:t>
+      </w:r>
+      <w:proofErr w:type="spellStart"/>
+      <w:r>
+        <w:rPr>
+          <w:lang w:val="de-DE"/>
+        </w:rPr>
+        <w:t>gifts</w:t>
+      </w:r>
+      <w:proofErr w:type="spellEnd"/>
+      <w:r>
+        <w:rPr>
+          <w:lang w:val="de-DE"/>
+        </w:rPr>
+        <w:t xml:space="preserve"> </w:t>
+      </w:r>
+      <w:proofErr w:type="spellStart"/>
+      <w:r>
+        <w:rPr>
+          <w:lang w:val="de-DE"/>
+        </w:rPr>
+        <w:t>to</w:t>
+      </w:r>
+      <w:proofErr w:type="spellEnd"/>
+      <w:r>
+        <w:rPr>
+          <w:lang w:val="de-DE"/>
+        </w:rPr>
+        <w:t xml:space="preserve"> </w:t>
+      </w:r>
+      <w:proofErr w:type="spellStart"/>
+      <w:r>
+        <w:rPr>
+          <w:lang w:val="de-DE"/>
+        </w:rPr>
+        <w:t>children</w:t>
+      </w:r>
+      <w:proofErr w:type="spellEnd"/>
+      <w:r>
+        <w:rPr>
+          <w:lang w:val="de-DE"/>
+        </w:rPr>
+        <w:t xml:space="preserve"> näher betrachten </w:t>
+      </w:r>
+      <w:r>
+        <w:rPr>
+          <w:lang w:val="de-DE"/>
+        </w:rPr>
+        <w:sym w:font="Wingdings" w:char="F0E0"/>
+      </w:r>
+      <w:r>
+        <w:rPr>
+          <w:lang w:val="de-DE"/>
+        </w:rPr>
+        <w:t xml:space="preserve"> nützlich?</w:t>
+      </w:r>
+    </w:p>
+    <w:p>
+      <w:pPr>
+        <w:pStyle w:val="Listenabsatz"/>
+        <w:numPr>
+          <w:ilvl w:val="0"/>
+          <w:numId w:val="1"/>
+        </w:numPr>
+        <w:rPr>
+          <w:lang w:val="de-DE"/>
+        </w:rPr>
+      </w:pPr>
+      <w:r>
+        <w:rPr>
+          <w:lang w:val="de-DE"/>
+        </w:rPr>
+        <w:t xml:space="preserve">Location </w:t>
+      </w:r>
+      <w:proofErr w:type="spellStart"/>
+      <w:r>
+        <w:rPr>
+          <w:lang w:val="de-DE"/>
+        </w:rPr>
+        <w:t>child</w:t>
+      </w:r>
+      <w:proofErr w:type="spellEnd"/>
+      <w:r>
+        <w:rPr>
+          <w:lang w:val="de-DE"/>
+        </w:rPr>
+        <w:t xml:space="preserve"> aus Welle 5 übernehmen</w:t>
+      </w:r>
+      <w:r>
+        <w:rPr>
+          <w:lang w:val="de-DE"/>
+        </w:rPr>
+        <w:t xml:space="preserve"> (ggf. weiter zurück)</w:t>
+      </w:r>
+    </w:p>
+    <w:p>
+      <w:pPr>
+        <w:pStyle w:val="Listenabsatz"/>
+        <w:numPr>
+          <w:ilvl w:val="1"/>
+          <w:numId w:val="1"/>
+        </w:numPr>
+        <w:rPr>
+          <w:lang w:val="de-DE"/>
+        </w:rPr>
+      </w:pPr>
+      <w:r>
+        <w:rPr>
+          <w:lang w:val="de-DE"/>
+        </w:rPr>
+        <w:t xml:space="preserve">Welle, in der sie das erste Mal dabei </w:t>
+      </w:r>
       <w:bookmarkStart w:id="0" w:name="_GoBack"/>
       <w:bookmarkEnd w:id="0"/>
+      <w:r>
+        <w:rPr>
+          <w:lang w:val="de-DE"/>
+        </w:rPr>
+        <w:t>waren</w:t>
+      </w:r>
     </w:p>
     <w:sectPr>
       <w:pgSz w:w="12240" w:h="15840"/>

</xml_diff>

<commit_message>
To do List Update
</commit_message>
<xml_diff>
--- a/To do & Fragen/To do Liste Paper Julia.docx
+++ b/To do & Fragen/To do Liste Paper Julia.docx
@@ -376,7 +376,21 @@
         <w:rPr>
           <w:lang w:val="de-DE"/>
         </w:rPr>
-        <w:t>mthodology</w:t>
+        <w:t>m</w:t>
+      </w:r>
+      <w:r>
+        <w:rPr>
+          <w:lang w:val="de-DE"/>
+        </w:rPr>
+        <w:t>e</w:t>
+      </w:r>
+      <w:bookmarkStart w:id="0" w:name="_GoBack"/>
+      <w:bookmarkEnd w:id="0"/>
+      <w:r>
+        <w:rPr>
+          <w:lang w:val="de-DE"/>
+        </w:rPr>
+        <w:t>thodology</w:t>
       </w:r>
       <w:proofErr w:type="spellEnd"/>
     </w:p>
@@ -847,7 +861,7 @@
         <w:pStyle w:val="Listenabsatz"/>
         <w:numPr>
           <w:ilvl w:val="0"/>
-          <w:numId w:val="1"/>
+          <w:numId w:val="8"/>
         </w:numPr>
         <w:rPr>
           <w:lang w:val="de-DE"/>
@@ -883,7 +897,7 @@
         <w:pStyle w:val="Listenabsatz"/>
         <w:numPr>
           <w:ilvl w:val="0"/>
-          <w:numId w:val="1"/>
+          <w:numId w:val="7"/>
         </w:numPr>
         <w:rPr>
           <w:lang w:val="de-DE"/>
@@ -1064,15 +1078,25 @@
         <w:rPr>
           <w:lang w:val="de-DE"/>
         </w:rPr>
-        <w:t xml:space="preserve">Welle, in der sie das erste Mal dabei </w:t>
-      </w:r>
-      <w:bookmarkStart w:id="0" w:name="_GoBack"/>
-      <w:bookmarkEnd w:id="0"/>
-      <w:r>
-        <w:rPr>
-          <w:lang w:val="de-DE"/>
-        </w:rPr>
-        <w:t>waren</w:t>
+        <w:t>Welle, in der sie das erste Mal dabei waren</w:t>
+      </w:r>
+    </w:p>
+    <w:p>
+      <w:pPr>
+        <w:pStyle w:val="Listenabsatz"/>
+        <w:numPr>
+          <w:ilvl w:val="0"/>
+          <w:numId w:val="1"/>
+        </w:numPr>
+        <w:rPr>
+          <w:lang w:val="de-DE"/>
+        </w:rPr>
+      </w:pPr>
+      <w:r>
+        <w:rPr>
+          <w:lang w:val="de-DE"/>
+        </w:rPr>
+        <w:t>Variable erstellen, die anzeigt, in welchen Wellen mitgemacht wurde (z.B. 111111 für alle Wellen)</w:t>
       </w:r>
     </w:p>
     <w:sectPr>
@@ -1540,6 +1564,119 @@
     </w:lvl>
   </w:abstractNum>
   <w:abstractNum w:abstractNumId="4">
+    <w:nsid w:val="426A0D75"/>
+    <w:multiLevelType w:val="hybridMultilevel"/>
+    <w:tmpl w:val="ED2E949A"/>
+    <w:lvl w:ilvl="0" w:tplc="0407000D">
+      <w:start w:val="1"/>
+      <w:numFmt w:val="bullet"/>
+      <w:lvlText w:val=""/>
+      <w:lvlJc w:val="left"/>
+      <w:pPr>
+        <w:ind w:left="720" w:hanging="360"/>
+      </w:pPr>
+      <w:rPr>
+        <w:rFonts w:ascii="Wingdings" w:hAnsi="Wingdings" w:hint="default"/>
+      </w:rPr>
+    </w:lvl>
+    <w:lvl w:ilvl="1" w:tplc="04090003">
+      <w:start w:val="1"/>
+      <w:numFmt w:val="bullet"/>
+      <w:lvlText w:val="o"/>
+      <w:lvlJc w:val="left"/>
+      <w:pPr>
+        <w:ind w:left="1440" w:hanging="360"/>
+      </w:pPr>
+      <w:rPr>
+        <w:rFonts w:ascii="Courier New" w:hAnsi="Courier New" w:cs="Courier New" w:hint="default"/>
+      </w:rPr>
+    </w:lvl>
+    <w:lvl w:ilvl="2" w:tplc="04090005" w:tentative="1">
+      <w:start w:val="1"/>
+      <w:numFmt w:val="bullet"/>
+      <w:lvlText w:val=""/>
+      <w:lvlJc w:val="left"/>
+      <w:pPr>
+        <w:ind w:left="2160" w:hanging="360"/>
+      </w:pPr>
+      <w:rPr>
+        <w:rFonts w:ascii="Wingdings" w:hAnsi="Wingdings" w:hint="default"/>
+      </w:rPr>
+    </w:lvl>
+    <w:lvl w:ilvl="3" w:tplc="04090001" w:tentative="1">
+      <w:start w:val="1"/>
+      <w:numFmt w:val="bullet"/>
+      <w:lvlText w:val=""/>
+      <w:lvlJc w:val="left"/>
+      <w:pPr>
+        <w:ind w:left="2880" w:hanging="360"/>
+      </w:pPr>
+      <w:rPr>
+        <w:rFonts w:ascii="Symbol" w:hAnsi="Symbol" w:hint="default"/>
+      </w:rPr>
+    </w:lvl>
+    <w:lvl w:ilvl="4" w:tplc="04090003" w:tentative="1">
+      <w:start w:val="1"/>
+      <w:numFmt w:val="bullet"/>
+      <w:lvlText w:val="o"/>
+      <w:lvlJc w:val="left"/>
+      <w:pPr>
+        <w:ind w:left="3600" w:hanging="360"/>
+      </w:pPr>
+      <w:rPr>
+        <w:rFonts w:ascii="Courier New" w:hAnsi="Courier New" w:cs="Courier New" w:hint="default"/>
+      </w:rPr>
+    </w:lvl>
+    <w:lvl w:ilvl="5" w:tplc="04090005" w:tentative="1">
+      <w:start w:val="1"/>
+      <w:numFmt w:val="bullet"/>
+      <w:lvlText w:val=""/>
+      <w:lvlJc w:val="left"/>
+      <w:pPr>
+        <w:ind w:left="4320" w:hanging="360"/>
+      </w:pPr>
+      <w:rPr>
+        <w:rFonts w:ascii="Wingdings" w:hAnsi="Wingdings" w:hint="default"/>
+      </w:rPr>
+    </w:lvl>
+    <w:lvl w:ilvl="6" w:tplc="04090001" w:tentative="1">
+      <w:start w:val="1"/>
+      <w:numFmt w:val="bullet"/>
+      <w:lvlText w:val=""/>
+      <w:lvlJc w:val="left"/>
+      <w:pPr>
+        <w:ind w:left="5040" w:hanging="360"/>
+      </w:pPr>
+      <w:rPr>
+        <w:rFonts w:ascii="Symbol" w:hAnsi="Symbol" w:hint="default"/>
+      </w:rPr>
+    </w:lvl>
+    <w:lvl w:ilvl="7" w:tplc="04090003" w:tentative="1">
+      <w:start w:val="1"/>
+      <w:numFmt w:val="bullet"/>
+      <w:lvlText w:val="o"/>
+      <w:lvlJc w:val="left"/>
+      <w:pPr>
+        <w:ind w:left="5760" w:hanging="360"/>
+      </w:pPr>
+      <w:rPr>
+        <w:rFonts w:ascii="Courier New" w:hAnsi="Courier New" w:cs="Courier New" w:hint="default"/>
+      </w:rPr>
+    </w:lvl>
+    <w:lvl w:ilvl="8" w:tplc="04090005" w:tentative="1">
+      <w:start w:val="1"/>
+      <w:numFmt w:val="bullet"/>
+      <w:lvlText w:val=""/>
+      <w:lvlJc w:val="left"/>
+      <w:pPr>
+        <w:ind w:left="6480" w:hanging="360"/>
+      </w:pPr>
+      <w:rPr>
+        <w:rFonts w:ascii="Wingdings" w:hAnsi="Wingdings" w:hint="default"/>
+      </w:rPr>
+    </w:lvl>
+  </w:abstractNum>
+  <w:abstractNum w:abstractNumId="5">
     <w:nsid w:val="4A764AE2"/>
     <w:multiLevelType w:val="hybridMultilevel"/>
     <w:tmpl w:val="FB1E5526"/>
@@ -1652,7 +1789,120 @@
       </w:rPr>
     </w:lvl>
   </w:abstractNum>
-  <w:abstractNum w:abstractNumId="5">
+  <w:abstractNum w:abstractNumId="6">
+    <w:nsid w:val="5A635517"/>
+    <w:multiLevelType w:val="hybridMultilevel"/>
+    <w:tmpl w:val="3BAE13F8"/>
+    <w:lvl w:ilvl="0" w:tplc="0407000D">
+      <w:start w:val="1"/>
+      <w:numFmt w:val="bullet"/>
+      <w:lvlText w:val=""/>
+      <w:lvlJc w:val="left"/>
+      <w:pPr>
+        <w:ind w:left="720" w:hanging="360"/>
+      </w:pPr>
+      <w:rPr>
+        <w:rFonts w:ascii="Wingdings" w:hAnsi="Wingdings" w:hint="default"/>
+      </w:rPr>
+    </w:lvl>
+    <w:lvl w:ilvl="1" w:tplc="04090003">
+      <w:start w:val="1"/>
+      <w:numFmt w:val="bullet"/>
+      <w:lvlText w:val="o"/>
+      <w:lvlJc w:val="left"/>
+      <w:pPr>
+        <w:ind w:left="1440" w:hanging="360"/>
+      </w:pPr>
+      <w:rPr>
+        <w:rFonts w:ascii="Courier New" w:hAnsi="Courier New" w:cs="Courier New" w:hint="default"/>
+      </w:rPr>
+    </w:lvl>
+    <w:lvl w:ilvl="2" w:tplc="04090005" w:tentative="1">
+      <w:start w:val="1"/>
+      <w:numFmt w:val="bullet"/>
+      <w:lvlText w:val=""/>
+      <w:lvlJc w:val="left"/>
+      <w:pPr>
+        <w:ind w:left="2160" w:hanging="360"/>
+      </w:pPr>
+      <w:rPr>
+        <w:rFonts w:ascii="Wingdings" w:hAnsi="Wingdings" w:hint="default"/>
+      </w:rPr>
+    </w:lvl>
+    <w:lvl w:ilvl="3" w:tplc="04090001" w:tentative="1">
+      <w:start w:val="1"/>
+      <w:numFmt w:val="bullet"/>
+      <w:lvlText w:val=""/>
+      <w:lvlJc w:val="left"/>
+      <w:pPr>
+        <w:ind w:left="2880" w:hanging="360"/>
+      </w:pPr>
+      <w:rPr>
+        <w:rFonts w:ascii="Symbol" w:hAnsi="Symbol" w:hint="default"/>
+      </w:rPr>
+    </w:lvl>
+    <w:lvl w:ilvl="4" w:tplc="04090003" w:tentative="1">
+      <w:start w:val="1"/>
+      <w:numFmt w:val="bullet"/>
+      <w:lvlText w:val="o"/>
+      <w:lvlJc w:val="left"/>
+      <w:pPr>
+        <w:ind w:left="3600" w:hanging="360"/>
+      </w:pPr>
+      <w:rPr>
+        <w:rFonts w:ascii="Courier New" w:hAnsi="Courier New" w:cs="Courier New" w:hint="default"/>
+      </w:rPr>
+    </w:lvl>
+    <w:lvl w:ilvl="5" w:tplc="04090005" w:tentative="1">
+      <w:start w:val="1"/>
+      <w:numFmt w:val="bullet"/>
+      <w:lvlText w:val=""/>
+      <w:lvlJc w:val="left"/>
+      <w:pPr>
+        <w:ind w:left="4320" w:hanging="360"/>
+      </w:pPr>
+      <w:rPr>
+        <w:rFonts w:ascii="Wingdings" w:hAnsi="Wingdings" w:hint="default"/>
+      </w:rPr>
+    </w:lvl>
+    <w:lvl w:ilvl="6" w:tplc="04090001" w:tentative="1">
+      <w:start w:val="1"/>
+      <w:numFmt w:val="bullet"/>
+      <w:lvlText w:val=""/>
+      <w:lvlJc w:val="left"/>
+      <w:pPr>
+        <w:ind w:left="5040" w:hanging="360"/>
+      </w:pPr>
+      <w:rPr>
+        <w:rFonts w:ascii="Symbol" w:hAnsi="Symbol" w:hint="default"/>
+      </w:rPr>
+    </w:lvl>
+    <w:lvl w:ilvl="7" w:tplc="04090003" w:tentative="1">
+      <w:start w:val="1"/>
+      <w:numFmt w:val="bullet"/>
+      <w:lvlText w:val="o"/>
+      <w:lvlJc w:val="left"/>
+      <w:pPr>
+        <w:ind w:left="5760" w:hanging="360"/>
+      </w:pPr>
+      <w:rPr>
+        <w:rFonts w:ascii="Courier New" w:hAnsi="Courier New" w:cs="Courier New" w:hint="default"/>
+      </w:rPr>
+    </w:lvl>
+    <w:lvl w:ilvl="8" w:tplc="04090005" w:tentative="1">
+      <w:start w:val="1"/>
+      <w:numFmt w:val="bullet"/>
+      <w:lvlText w:val=""/>
+      <w:lvlJc w:val="left"/>
+      <w:pPr>
+        <w:ind w:left="6480" w:hanging="360"/>
+      </w:pPr>
+      <w:rPr>
+        <w:rFonts w:ascii="Wingdings" w:hAnsi="Wingdings" w:hint="default"/>
+      </w:rPr>
+    </w:lvl>
+  </w:abstractNum>
+  <w:abstractNum w:abstractNumId="7">
     <w:nsid w:val="749D7634"/>
     <w:multiLevelType w:val="hybridMultilevel"/>
     <w:tmpl w:val="F6FA954A"/>
@@ -1769,7 +2019,7 @@
     <w:abstractNumId w:val="1"/>
   </w:num>
   <w:num w:numId="2">
-    <w:abstractNumId w:val="4"/>
+    <w:abstractNumId w:val="5"/>
   </w:num>
   <w:num w:numId="3">
     <w:abstractNumId w:val="0"/>
@@ -1778,10 +2028,16 @@
     <w:abstractNumId w:val="3"/>
   </w:num>
   <w:num w:numId="5">
-    <w:abstractNumId w:val="5"/>
+    <w:abstractNumId w:val="7"/>
   </w:num>
   <w:num w:numId="6">
     <w:abstractNumId w:val="2"/>
+  </w:num>
+  <w:num w:numId="7">
+    <w:abstractNumId w:val="6"/>
+  </w:num>
+  <w:num w:numId="8">
+    <w:abstractNumId w:val="4"/>
   </w:num>
 </w:numbering>
 </file>

</xml_diff>